<commit_message>
Text finshed, adding evedience
</commit_message>
<xml_diff>
--- a/Resources/Portfilio.docx
+++ b/Resources/Portfilio.docx
@@ -1,7 +1,32 @@
 
 <file path=word/document.xml><?xml version="1.0" encoding="utf-8"?>
-<w:document xmlns:wpc="http://schemas.microsoft.com/office/word/2010/wordprocessingCanvas" xmlns:cx="http://schemas.microsoft.com/office/drawing/2014/chartex" xmlns:cx1="http://schemas.microsoft.com/office/drawing/2015/9/8/chartex" xmlns:mc="http://schemas.openxmlformats.org/markup-compatibility/2006" xmlns:o="urn:schemas-microsoft-com:office:office" xmlns:r="http://schemas.openxmlformats.org/officeDocument/2006/relationships" xmlns:m="http://schemas.openxmlformats.org/officeDocument/2006/math" xmlns:v="urn:schemas-microsoft-com:vml" xmlns:wp14="http://schemas.microsoft.com/office/word/2010/wordprocessingDrawing" xmlns:wp="http://schemas.openxmlformats.org/drawingml/2006/wordprocessingDrawing" xmlns:w10="urn:schemas-microsoft-com:office:word" xmlns:w="http://schemas.openxmlformats.org/wordprocessingml/2006/main" xmlns:w14="http://schemas.microsoft.com/office/word/2010/wordml" xmlns:w15="http://schemas.microsoft.com/office/word/2012/wordml" xmlns:w16se="http://schemas.microsoft.com/office/word/2015/wordml/symex" xmlns:wpg="http://schemas.microsoft.com/office/word/2010/wordprocessingGroup" xmlns:wpi="http://schemas.microsoft.com/office/word/2010/wordprocessingInk" xmlns:wne="http://schemas.microsoft.com/office/word/2006/wordml" xmlns:wps="http://schemas.microsoft.com/office/word/2010/wordprocessingShape" mc:Ignorable="w14 w15 w16se wp14">
+<w:document xmlns:wpc="http://schemas.microsoft.com/office/word/2010/wordprocessingCanvas" xmlns:mc="http://schemas.openxmlformats.org/markup-compatibility/2006" xmlns:o="urn:schemas-microsoft-com:office:office" xmlns:r="http://schemas.openxmlformats.org/officeDocument/2006/relationships" xmlns:m="http://schemas.openxmlformats.org/officeDocument/2006/math" xmlns:v="urn:schemas-microsoft-com:vml" xmlns:wp14="http://schemas.microsoft.com/office/word/2010/wordprocessingDrawing" xmlns:wp="http://schemas.openxmlformats.org/drawingml/2006/wordprocessingDrawing" xmlns:w10="urn:schemas-microsoft-com:office:word" xmlns:w="http://schemas.openxmlformats.org/wordprocessingml/2006/main" xmlns:w14="http://schemas.microsoft.com/office/word/2010/wordml" xmlns:w15="http://schemas.microsoft.com/office/word/2012/wordml" xmlns:wpg="http://schemas.microsoft.com/office/word/2010/wordprocessingGroup" xmlns:wpi="http://schemas.microsoft.com/office/word/2010/wordprocessingInk" xmlns:wne="http://schemas.microsoft.com/office/word/2006/wordml" xmlns:wps="http://schemas.microsoft.com/office/word/2010/wordprocessingShape" mc:Ignorable="w14 w15 wp14">
   <w:body>
+    <w:p>
+      <w:pPr>
+        <w:pStyle w:val="Heading2"/>
+      </w:pPr>
+      <w:r>
+        <w:t>Introduction</w:t>
+      </w:r>
+    </w:p>
+    <w:p>
+      <w:pPr>
+        <w:pStyle w:val="NormPort"/>
+        <w:rPr>
+          <w:b/>
+          <w:bCs/>
+          <w:sz w:val="36"/>
+          <w:szCs w:val="36"/>
+        </w:rPr>
+      </w:pPr>
+      <w:r>
+        <w:t>The aim of our Project during Project One was to create an open source iconic keyboard that allows users who cannot read or write to communicate via gaze aware semantic icons.</w:t>
+      </w:r>
+      <w:r>
+        <w:t xml:space="preserve"> This iconic keyboards goal is to allow people with impaired motor functions who are also unable to read or write to communicate more efficiently with someone like a caregiver.</w:t>
+      </w:r>
+    </w:p>
     <w:p>
       <w:pPr>
         <w:spacing w:before="100" w:beforeAutospacing="1" w:after="100" w:afterAutospacing="1" w:line="240" w:lineRule="auto"/>
@@ -94,7 +119,37 @@
           <w:szCs w:val="27"/>
           <w:lang w:eastAsia="en-NZ"/>
         </w:rPr>
-        <w:t xml:space="preserve"> had to do when first starting project was to help design a rough plan for how we wanted the </w:t>
+        <w:t xml:space="preserve"> had to do when first starting </w:t>
+      </w:r>
+      <w:r>
+        <w:rPr>
+          <w:rFonts w:ascii="Times New Roman" w:eastAsia="Times New Roman" w:hAnsi="Times New Roman" w:cs="Times New Roman"/>
+          <w:color w:val="000000"/>
+          <w:sz w:val="27"/>
+          <w:szCs w:val="27"/>
+          <w:lang w:eastAsia="en-NZ"/>
+        </w:rPr>
+        <w:t>with the Iconic Keyboard</w:t>
+      </w:r>
+      <w:r>
+        <w:rPr>
+          <w:rFonts w:ascii="Times New Roman" w:eastAsia="Times New Roman" w:hAnsi="Times New Roman" w:cs="Times New Roman"/>
+          <w:color w:val="000000"/>
+          <w:sz w:val="27"/>
+          <w:szCs w:val="27"/>
+          <w:lang w:eastAsia="en-NZ"/>
+        </w:rPr>
+        <w:t xml:space="preserve"> </w:t>
+      </w:r>
+      <w:r>
+        <w:rPr>
+          <w:rFonts w:ascii="Times New Roman" w:eastAsia="Times New Roman" w:hAnsi="Times New Roman" w:cs="Times New Roman"/>
+          <w:color w:val="000000"/>
+          <w:sz w:val="27"/>
+          <w:szCs w:val="27"/>
+          <w:lang w:eastAsia="en-NZ"/>
+        </w:rPr>
+        <w:t xml:space="preserve">was to help design a rough plan for how we wanted the </w:t>
       </w:r>
       <w:r>
         <w:rPr>
@@ -134,7 +189,17 @@
           <w:szCs w:val="27"/>
           <w:lang w:eastAsia="en-NZ"/>
         </w:rPr>
-        <w:t xml:space="preserve"> was just doing some brief research on visual aid icons before being told about the Communicator 5 software which </w:t>
+        <w:t xml:space="preserve"> was just doing some brief research on visual aid icons before being told about the Communicator 5 software</w:t>
+      </w:r>
+      <w:r>
+        <w:rPr>
+          <w:rFonts w:ascii="Times New Roman" w:eastAsia="Times New Roman" w:hAnsi="Times New Roman" w:cs="Times New Roman"/>
+          <w:color w:val="000000"/>
+          <w:sz w:val="27"/>
+          <w:szCs w:val="27"/>
+          <w:lang w:eastAsia="en-NZ"/>
+        </w:rPr>
+        <w:t xml:space="preserve">. </w:t>
       </w:r>
       <w:r>
         <w:rPr>
@@ -154,7 +219,27 @@
           <w:szCs w:val="27"/>
           <w:lang w:eastAsia="en-NZ"/>
         </w:rPr>
-        <w:t xml:space="preserve"> quickly installed so </w:t>
+        <w:t xml:space="preserve"> quickly installed </w:t>
+      </w:r>
+      <w:r>
+        <w:rPr>
+          <w:rFonts w:ascii="Times New Roman" w:eastAsia="Times New Roman" w:hAnsi="Times New Roman" w:cs="Times New Roman"/>
+          <w:color w:val="000000"/>
+          <w:sz w:val="27"/>
+          <w:szCs w:val="27"/>
+          <w:lang w:eastAsia="en-NZ"/>
+        </w:rPr>
+        <w:t xml:space="preserve">this </w:t>
+      </w:r>
+      <w:r>
+        <w:rPr>
+          <w:rFonts w:ascii="Times New Roman" w:eastAsia="Times New Roman" w:hAnsi="Times New Roman" w:cs="Times New Roman"/>
+          <w:color w:val="000000"/>
+          <w:sz w:val="27"/>
+          <w:szCs w:val="27"/>
+          <w:lang w:eastAsia="en-NZ"/>
+        </w:rPr>
+        <w:t xml:space="preserve">so </w:t>
       </w:r>
       <w:r>
         <w:rPr>
@@ -265,6 +350,86 @@
           <w:lang w:eastAsia="en-NZ"/>
         </w:rPr>
         <w:t xml:space="preserve"> Later on about half-way through we did have to edit the overall design of the project which was a little annoying simply because it meant a lot fiddling around with data to rearrange it as best as possible.</w:t>
+      </w:r>
+      <w:r>
+        <w:rPr>
+          <w:rFonts w:ascii="Times New Roman" w:eastAsia="Times New Roman" w:hAnsi="Times New Roman" w:cs="Times New Roman"/>
+          <w:color w:val="000000"/>
+          <w:sz w:val="27"/>
+          <w:szCs w:val="27"/>
+          <w:lang w:eastAsia="en-NZ"/>
+        </w:rPr>
+        <w:t xml:space="preserve"> To further extend upon this though, we will have to acquire the help of someone a lot more </w:t>
+      </w:r>
+      <w:r>
+        <w:rPr>
+          <w:rFonts w:ascii="Times New Roman" w:eastAsia="Times New Roman" w:hAnsi="Times New Roman" w:cs="Times New Roman"/>
+          <w:color w:val="000000"/>
+          <w:sz w:val="27"/>
+          <w:szCs w:val="27"/>
+          <w:lang w:eastAsia="en-NZ"/>
+        </w:rPr>
+        <w:t>specialized</w:t>
+      </w:r>
+      <w:r>
+        <w:rPr>
+          <w:rFonts w:ascii="Times New Roman" w:eastAsia="Times New Roman" w:hAnsi="Times New Roman" w:cs="Times New Roman"/>
+          <w:color w:val="000000"/>
+          <w:sz w:val="27"/>
+          <w:szCs w:val="27"/>
+          <w:lang w:eastAsia="en-NZ"/>
+        </w:rPr>
+        <w:t xml:space="preserve"> </w:t>
+      </w:r>
+      <w:r>
+        <w:rPr>
+          <w:rFonts w:ascii="Times New Roman" w:eastAsia="Times New Roman" w:hAnsi="Times New Roman" w:cs="Times New Roman"/>
+          <w:color w:val="000000"/>
+          <w:sz w:val="27"/>
+          <w:szCs w:val="27"/>
+          <w:lang w:eastAsia="en-NZ"/>
+        </w:rPr>
+        <w:t>in this field. Ideally because</w:t>
+      </w:r>
+      <w:r>
+        <w:rPr>
+          <w:rFonts w:ascii="Times New Roman" w:eastAsia="Times New Roman" w:hAnsi="Times New Roman" w:cs="Times New Roman"/>
+          <w:color w:val="000000"/>
+          <w:sz w:val="27"/>
+          <w:szCs w:val="27"/>
+          <w:lang w:eastAsia="en-NZ"/>
+        </w:rPr>
+        <w:t xml:space="preserve"> the overall design is </w:t>
+      </w:r>
+      <w:r>
+        <w:rPr>
+          <w:rFonts w:ascii="Times New Roman" w:eastAsia="Times New Roman" w:hAnsi="Times New Roman" w:cs="Times New Roman"/>
+          <w:color w:val="000000"/>
+          <w:sz w:val="27"/>
+          <w:szCs w:val="27"/>
+          <w:lang w:eastAsia="en-NZ"/>
+        </w:rPr>
+        <w:t>an</w:t>
+      </w:r>
+      <w:r>
+        <w:rPr>
+          <w:rFonts w:ascii="Times New Roman" w:eastAsia="Times New Roman" w:hAnsi="Times New Roman" w:cs="Times New Roman"/>
+          <w:color w:val="000000"/>
+          <w:sz w:val="27"/>
+          <w:szCs w:val="27"/>
+          <w:lang w:eastAsia="en-NZ"/>
+        </w:rPr>
+        <w:t xml:space="preserve"> extremely important feature for a communication tool </w:t>
+      </w:r>
+      <w:r>
+        <w:rPr>
+          <w:rFonts w:ascii="Times New Roman" w:eastAsia="Times New Roman" w:hAnsi="Times New Roman" w:cs="Times New Roman"/>
+          <w:color w:val="000000"/>
+          <w:sz w:val="27"/>
+          <w:szCs w:val="27"/>
+          <w:lang w:eastAsia="en-NZ"/>
+        </w:rPr>
+        <w:t>that can make or break the difference between someone being able to communicate their needs and wants.</w:t>
       </w:r>
     </w:p>
     <w:p>
@@ -410,17 +575,47 @@
           <w:szCs w:val="27"/>
           <w:lang w:eastAsia="en-NZ"/>
         </w:rPr>
-        <w:t xml:space="preserve">After a few days of repeatedly uninstalling it and trying different software drivers and consulting there support team </w:t>
-      </w:r>
-      <w:r>
-        <w:rPr>
-          <w:rFonts w:ascii="Times New Roman" w:eastAsia="Times New Roman" w:hAnsi="Times New Roman" w:cs="Times New Roman"/>
-          <w:color w:val="000000"/>
-          <w:sz w:val="27"/>
-          <w:szCs w:val="27"/>
-          <w:lang w:eastAsia="en-NZ"/>
-        </w:rPr>
-        <w:t>it</w:t>
+        <w:t>After a few days of repeatedly uninstalling it and trying different software drivers and consulting there support team</w:t>
+      </w:r>
+      <w:r>
+        <w:rPr>
+          <w:rFonts w:ascii="Times New Roman" w:eastAsia="Times New Roman" w:hAnsi="Times New Roman" w:cs="Times New Roman"/>
+          <w:color w:val="000000"/>
+          <w:sz w:val="27"/>
+          <w:szCs w:val="27"/>
+          <w:lang w:eastAsia="en-NZ"/>
+        </w:rPr>
+        <w:t>.</w:t>
+      </w:r>
+      <w:r>
+        <w:rPr>
+          <w:rFonts w:ascii="Times New Roman" w:eastAsia="Times New Roman" w:hAnsi="Times New Roman" w:cs="Times New Roman"/>
+          <w:color w:val="000000"/>
+          <w:sz w:val="27"/>
+          <w:szCs w:val="27"/>
+          <w:lang w:eastAsia="en-NZ"/>
+        </w:rPr>
+        <w:t xml:space="preserve"> </w:t>
+      </w:r>
+      <w:r>
+        <w:rPr>
+          <w:rFonts w:ascii="Times New Roman" w:eastAsia="Times New Roman" w:hAnsi="Times New Roman" w:cs="Times New Roman"/>
+          <w:color w:val="000000"/>
+          <w:sz w:val="27"/>
+          <w:szCs w:val="27"/>
+          <w:lang w:eastAsia="en-NZ"/>
+        </w:rPr>
+        <w:t>I</w:t>
+      </w:r>
+      <w:r>
+        <w:rPr>
+          <w:rFonts w:ascii="Times New Roman" w:eastAsia="Times New Roman" w:hAnsi="Times New Roman" w:cs="Times New Roman"/>
+          <w:color w:val="000000"/>
+          <w:sz w:val="27"/>
+          <w:szCs w:val="27"/>
+          <w:lang w:eastAsia="en-NZ"/>
+        </w:rPr>
+        <w:t>t</w:t>
       </w:r>
       <w:r>
         <w:rPr>
@@ -460,7 +655,47 @@
           <w:szCs w:val="27"/>
           <w:lang w:eastAsia="en-NZ"/>
         </w:rPr>
-        <w:t xml:space="preserve">g this out and talking with Rob, He suggested I </w:t>
+        <w:t>g this out and talking with Rob</w:t>
+      </w:r>
+      <w:r>
+        <w:rPr>
+          <w:rFonts w:ascii="Times New Roman" w:eastAsia="Times New Roman" w:hAnsi="Times New Roman" w:cs="Times New Roman"/>
+          <w:color w:val="000000"/>
+          <w:sz w:val="27"/>
+          <w:szCs w:val="27"/>
+          <w:lang w:eastAsia="en-NZ"/>
+        </w:rPr>
+        <w:t>.</w:t>
+      </w:r>
+      <w:r>
+        <w:rPr>
+          <w:rFonts w:ascii="Times New Roman" w:eastAsia="Times New Roman" w:hAnsi="Times New Roman" w:cs="Times New Roman"/>
+          <w:color w:val="000000"/>
+          <w:sz w:val="27"/>
+          <w:szCs w:val="27"/>
+          <w:lang w:eastAsia="en-NZ"/>
+        </w:rPr>
+        <w:t xml:space="preserve"> </w:t>
+      </w:r>
+      <w:r>
+        <w:rPr>
+          <w:rFonts w:ascii="Times New Roman" w:eastAsia="Times New Roman" w:hAnsi="Times New Roman" w:cs="Times New Roman"/>
+          <w:color w:val="000000"/>
+          <w:sz w:val="27"/>
+          <w:szCs w:val="27"/>
+          <w:lang w:eastAsia="en-NZ"/>
+        </w:rPr>
+        <w:t>It was</w:t>
+      </w:r>
+      <w:r>
+        <w:rPr>
+          <w:rFonts w:ascii="Times New Roman" w:eastAsia="Times New Roman" w:hAnsi="Times New Roman" w:cs="Times New Roman"/>
+          <w:color w:val="000000"/>
+          <w:sz w:val="27"/>
+          <w:szCs w:val="27"/>
+          <w:lang w:eastAsia="en-NZ"/>
+        </w:rPr>
+        <w:t xml:space="preserve"> suggested I </w:t>
       </w:r>
       <w:r>
         <w:rPr>
@@ -480,7 +715,27 @@
           <w:szCs w:val="27"/>
           <w:lang w:eastAsia="en-NZ"/>
         </w:rPr>
-        <w:t xml:space="preserve"> changed computers because the </w:t>
+        <w:t xml:space="preserve"> </w:t>
+      </w:r>
+      <w:r>
+        <w:rPr>
+          <w:rFonts w:ascii="Times New Roman" w:eastAsia="Times New Roman" w:hAnsi="Times New Roman" w:cs="Times New Roman"/>
+          <w:color w:val="000000"/>
+          <w:sz w:val="27"/>
+          <w:szCs w:val="27"/>
+          <w:lang w:eastAsia="en-NZ"/>
+        </w:rPr>
+        <w:t>change</w:t>
+      </w:r>
+      <w:r>
+        <w:rPr>
+          <w:rFonts w:ascii="Times New Roman" w:eastAsia="Times New Roman" w:hAnsi="Times New Roman" w:cs="Times New Roman"/>
+          <w:color w:val="000000"/>
+          <w:sz w:val="27"/>
+          <w:szCs w:val="27"/>
+          <w:lang w:eastAsia="en-NZ"/>
+        </w:rPr>
+        <w:t xml:space="preserve"> computers because the </w:t>
       </w:r>
       <w:r>
         <w:rPr>
@@ -541,6 +796,16 @@
           <w:lang w:eastAsia="en-NZ"/>
         </w:rPr>
         <w:t>.</w:t>
+      </w:r>
+      <w:r>
+        <w:rPr>
+          <w:rFonts w:ascii="Times New Roman" w:eastAsia="Times New Roman" w:hAnsi="Times New Roman" w:cs="Times New Roman"/>
+          <w:color w:val="000000"/>
+          <w:sz w:val="27"/>
+          <w:szCs w:val="27"/>
+          <w:lang w:eastAsia="en-NZ"/>
+        </w:rPr>
+        <w:t xml:space="preserve"> After learning these new facts I quickly found a new computer to replace mine with so I could get a feel for the extra functionality I had been missing out on.</w:t>
       </w:r>
     </w:p>
     <w:p>
@@ -587,6 +852,7 @@
           <w:szCs w:val="27"/>
           <w:lang w:eastAsia="en-NZ"/>
         </w:rPr>
+        <w:lastRenderedPageBreak/>
         <w:t xml:space="preserve">Link to the Tobii EyeX help article </w:t>
       </w:r>
       <w:hyperlink r:id="rId6" w:history="1">
@@ -778,7 +1044,17 @@
           <w:szCs w:val="27"/>
           <w:lang w:eastAsia="en-NZ"/>
         </w:rPr>
-        <w:t xml:space="preserve"> having to flick through so many </w:t>
+        <w:t>. I had</w:t>
+      </w:r>
+      <w:r>
+        <w:rPr>
+          <w:rFonts w:ascii="Times New Roman" w:eastAsia="Times New Roman" w:hAnsi="Times New Roman" w:cs="Times New Roman"/>
+          <w:color w:val="000000"/>
+          <w:sz w:val="27"/>
+          <w:szCs w:val="27"/>
+          <w:lang w:eastAsia="en-NZ"/>
+        </w:rPr>
+        <w:t xml:space="preserve"> to flick through so many </w:t>
       </w:r>
       <w:r>
         <w:rPr>
@@ -848,7 +1124,47 @@
           <w:szCs w:val="27"/>
           <w:lang w:eastAsia="en-NZ"/>
         </w:rPr>
-        <w:t xml:space="preserve">While doing this I was working with Emerson so that he could update the documentation to make it clearer for future Users. </w:t>
+        <w:t xml:space="preserve">While working with </w:t>
+      </w:r>
+      <w:r>
+        <w:rPr>
+          <w:rFonts w:ascii="Times New Roman" w:eastAsia="Times New Roman" w:hAnsi="Times New Roman" w:cs="Times New Roman"/>
+          <w:color w:val="000000"/>
+          <w:sz w:val="27"/>
+          <w:szCs w:val="27"/>
+          <w:lang w:eastAsia="en-NZ"/>
+        </w:rPr>
+        <w:t>Emerson’s help</w:t>
+      </w:r>
+      <w:r>
+        <w:rPr>
+          <w:rFonts w:ascii="Times New Roman" w:eastAsia="Times New Roman" w:hAnsi="Times New Roman" w:cs="Times New Roman"/>
+          <w:color w:val="000000"/>
+          <w:sz w:val="27"/>
+          <w:szCs w:val="27"/>
+          <w:lang w:eastAsia="en-NZ"/>
+        </w:rPr>
+        <w:t xml:space="preserve"> so that </w:t>
+      </w:r>
+      <w:r>
+        <w:rPr>
+          <w:rFonts w:ascii="Times New Roman" w:eastAsia="Times New Roman" w:hAnsi="Times New Roman" w:cs="Times New Roman"/>
+          <w:color w:val="000000"/>
+          <w:sz w:val="27"/>
+          <w:szCs w:val="27"/>
+          <w:lang w:eastAsia="en-NZ"/>
+        </w:rPr>
+        <w:t>we</w:t>
+      </w:r>
+      <w:r>
+        <w:rPr>
+          <w:rFonts w:ascii="Times New Roman" w:eastAsia="Times New Roman" w:hAnsi="Times New Roman" w:cs="Times New Roman"/>
+          <w:color w:val="000000"/>
+          <w:sz w:val="27"/>
+          <w:szCs w:val="27"/>
+          <w:lang w:eastAsia="en-NZ"/>
+        </w:rPr>
+        <w:t xml:space="preserve"> could update the documentation to make it clearer for future Users. </w:t>
       </w:r>
       <w:r>
         <w:rPr>
@@ -1003,7 +1319,6 @@
           <w:szCs w:val="27"/>
           <w:lang w:eastAsia="en-NZ"/>
         </w:rPr>
-        <w:lastRenderedPageBreak/>
         <w:t xml:space="preserve">After </w:t>
       </w:r>
       <w:r>
@@ -1124,7 +1439,27 @@
           <w:szCs w:val="27"/>
           <w:lang w:eastAsia="en-NZ"/>
         </w:rPr>
-        <w:t xml:space="preserve"> Altogether this process was fairly tiresome and boring because most of it revolved around searching for suitable Icons to communicate needs and then creating the Keys for the icons to be displayed with. On</w:t>
+        <w:t xml:space="preserve"> Altogether this process was fairly tiresome and boring because most of it revolved around searching for suit</w:t>
+      </w:r>
+      <w:r>
+        <w:rPr>
+          <w:rFonts w:ascii="Times New Roman" w:eastAsia="Times New Roman" w:hAnsi="Times New Roman" w:cs="Times New Roman"/>
+          <w:color w:val="000000"/>
+          <w:sz w:val="27"/>
+          <w:szCs w:val="27"/>
+          <w:lang w:eastAsia="en-NZ"/>
+        </w:rPr>
+        <w:t xml:space="preserve">able Icons to communicate needs, </w:t>
+      </w:r>
+      <w:r>
+        <w:rPr>
+          <w:rFonts w:ascii="Times New Roman" w:eastAsia="Times New Roman" w:hAnsi="Times New Roman" w:cs="Times New Roman"/>
+          <w:color w:val="000000"/>
+          <w:sz w:val="27"/>
+          <w:szCs w:val="27"/>
+          <w:lang w:eastAsia="en-NZ"/>
+        </w:rPr>
+        <w:t>then creating the Keys for the icons to be displayed with. On</w:t>
       </w:r>
       <w:r>
         <w:rPr>
@@ -1144,7 +1479,7 @@
           <w:szCs w:val="27"/>
           <w:lang w:eastAsia="en-NZ"/>
         </w:rPr>
-        <w:t xml:space="preserve"> links section on the main menu as well as the Time Keyboard simply because you have to think very out of the box to communicate some of these items.</w:t>
+        <w:t xml:space="preserve"> links section on the main menu as well as the Time Keyboard simply because you have to think out of the box to communicate some of these items.</w:t>
       </w:r>
     </w:p>
     <w:p>
@@ -1253,32 +1588,77 @@
         <w:t xml:space="preserve"> can about how it functions and where things are located.</w:t>
       </w:r>
       <w:r>
-        <w:t xml:space="preserve"> I was luckily able to learn the solution space while I was working on the project just by fixing a few bugs here and there as well as Creating Keyboards was very helpful learning where a lot of the complex operations were being handled </w:t>
-      </w:r>
-      <w:r>
-        <w:rPr>
-          <w:b/>
-          <w:color w:val="FF0000"/>
-        </w:rPr>
-        <w:t>“something something evidence</w:t>
-      </w:r>
-      <w:r>
-        <w:t xml:space="preserve">”. </w:t>
-      </w:r>
-      <w:r>
-        <w:t>How</w:t>
-      </w:r>
-      <w:r>
-        <w:t>e</w:t>
-      </w:r>
-      <w:r>
-        <w:t>v</w:t>
-      </w:r>
-      <w:r>
-        <w:t>er</w:t>
-      </w:r>
-      <w:r>
-        <w:t xml:space="preserve"> this is still a Continues effort simply because</w:t>
+        <w:t xml:space="preserve"> I was luckily able to learn the solution space while I was working on the project just by fixing a few bugs here and there as well as Creating Keyboards</w:t>
+      </w:r>
+      <w:r>
+        <w:t>.</w:t>
+      </w:r>
+      <w:r>
+        <w:t xml:space="preserve"> </w:t>
+      </w:r>
+      <w:r>
+        <w:t>T</w:t>
+      </w:r>
+      <w:r>
+        <w:t>his was</w:t>
+      </w:r>
+      <w:r>
+        <w:t xml:space="preserve"> very helpful learning where a lot of the complex operations were being handled </w:t>
+      </w:r>
+      <w:r>
+        <w:t xml:space="preserve">such as </w:t>
+      </w:r>
+      <w:r>
+        <w:lastRenderedPageBreak/>
+        <w:t>where the icon Uri is mapped to a data key</w:t>
+      </w:r>
+      <w:r>
+        <w:t xml:space="preserve">. </w:t>
+      </w:r>
+      <w:r>
+        <w:t>While exploring this project I really began to understand the importance of good file structure due to the fact that the amount of files is beginning to reach into the high 1000</w:t>
+      </w:r>
+      <w:r>
+        <w:t>’</w:t>
+      </w:r>
+      <w:r>
+        <w:t>s</w:t>
+      </w:r>
+      <w:r>
+        <w:t>. F</w:t>
+      </w:r>
+      <w:r>
+        <w:t xml:space="preserve">inding something you need can be very difficult and time consuming if </w:t>
+      </w:r>
+      <w:r>
+        <w:t>it’s</w:t>
+      </w:r>
+      <w:r>
+        <w:t xml:space="preserve"> not easily </w:t>
+      </w:r>
+      <w:r>
+        <w:t>accessible</w:t>
+      </w:r>
+      <w:r>
+        <w:t xml:space="preserve"> in such a big structure</w:t>
+      </w:r>
+      <w:r>
+        <w:t xml:space="preserve">. </w:t>
+      </w:r>
+      <w:r>
+        <w:t xml:space="preserve">Learning the solution space however </w:t>
+      </w:r>
+      <w:r>
+        <w:t xml:space="preserve">is still a </w:t>
+      </w:r>
+      <w:r>
+        <w:t>continuous</w:t>
+      </w:r>
+      <w:r>
+        <w:t xml:space="preserve"> </w:t>
+      </w:r>
+      <w:r>
+        <w:t>effort simply because</w:t>
       </w:r>
       <w:r>
         <w:t xml:space="preserve"> it is such a large application and hopefully I will be able to keep learning more </w:t>
@@ -1359,7 +1739,13 @@
         <w:t xml:space="preserve">I </w:t>
       </w:r>
       <w:r>
-        <w:t xml:space="preserve">did get to play around with some of the Sizing settings to fix a bug where the Iconic Keyboard was not minimizing correctly. I was able to fix this bug with the guidance of Emerson so that I had some Idea what it was to look for to fix it and make the Iconic Keyboard </w:t>
+        <w:t xml:space="preserve">did get to play around with some of the Sizing settings to fix a bug where the Iconic Keyboard was not minimizing correctly. I was able to fix this bug with the guidance of Emerson so that I had some Idea what </w:t>
+      </w:r>
+      <w:r>
+        <w:t>I was looking</w:t>
+      </w:r>
+      <w:r>
+        <w:t xml:space="preserve"> for to fix it and make the Iconic Keyboard </w:t>
       </w:r>
       <w:r>
         <w:t>minimize</w:t>
@@ -1427,62 +1813,134 @@
       <w:r>
         <w:t xml:space="preserve"> as it was one of the last tasks and by far the hardest. Emerson was able to look into and</w:t>
       </w:r>
+      <w:r>
+        <w:t xml:space="preserve"> after talking with him I now have the relevant information which should be able to give me a great head start next semester.</w:t>
+      </w:r>
+    </w:p>
+    <w:p>
+      <w:pPr>
+        <w:spacing w:before="100" w:beforeAutospacing="1" w:after="100" w:afterAutospacing="1" w:line="240" w:lineRule="auto"/>
+        <w:outlineLvl w:val="2"/>
+        <w:rPr>
+          <w:rFonts w:ascii="Times New Roman" w:eastAsia="Times New Roman" w:hAnsi="Times New Roman" w:cs="Times New Roman"/>
+          <w:b/>
+          <w:bCs/>
+          <w:color w:val="000000"/>
+          <w:sz w:val="27"/>
+          <w:szCs w:val="27"/>
+          <w:lang w:eastAsia="en-NZ"/>
+        </w:rPr>
+      </w:pPr>
+      <w:r>
+        <w:rPr>
+          <w:rFonts w:ascii="Times New Roman" w:eastAsia="Times New Roman" w:hAnsi="Times New Roman" w:cs="Times New Roman"/>
+          <w:b/>
+          <w:bCs/>
+          <w:color w:val="000000"/>
+          <w:sz w:val="27"/>
+          <w:szCs w:val="27"/>
+          <w:lang w:eastAsia="en-NZ"/>
+        </w:rPr>
+        <w:t>Evidence</w:t>
+      </w:r>
+    </w:p>
+    <w:p>
+      <w:pPr>
+        <w:pStyle w:val="NormPort"/>
+      </w:pPr>
+    </w:p>
+    <w:p>
+      <w:pPr>
+        <w:pStyle w:val="Heading2"/>
+      </w:pPr>
+      <w:r>
+        <w:t>Conclusion</w:t>
+      </w:r>
+    </w:p>
+    <w:p>
+      <w:pPr>
+        <w:pStyle w:val="NormPort"/>
+      </w:pPr>
+      <w:r>
+        <w:t>Throughout this project I learnt various things such as the importance of time management, documentation and effective communication as well as having to learn how such a massive code base functions.</w:t>
+      </w:r>
+      <w:r>
+        <w:t xml:space="preserve"> </w:t>
+      </w:r>
+      <w:r>
+        <w:t>I believe I have learnt that it is far more necessary to make usable documentation throughout the ent</w:t>
+      </w:r>
+      <w:r>
+        <w:t>ire process. I</w:t>
+      </w:r>
+      <w:r>
+        <w:t>nstead of trying to do it all at the end because it’s just not going to be as accurate and overall usability of it is going to falter. Time management is also a very important lesson I learnt as when working in a team</w:t>
+      </w:r>
+      <w:r>
+        <w:t>.</w:t>
+      </w:r>
+      <w:r>
+        <w:t xml:space="preserve"> </w:t>
+      </w:r>
+      <w:r>
+        <w:t>O</w:t>
+      </w:r>
       <w:bookmarkStart w:id="0" w:name="_GoBack"/>
       <w:bookmarkEnd w:id="0"/>
       <w:r>
+        <w:t xml:space="preserve">ther people are often </w:t>
+      </w:r>
+      <w:r>
+        <w:lastRenderedPageBreak/>
+        <w:t xml:space="preserve">waiting on you to perform a certain task so </w:t>
+      </w:r>
+      <w:r>
+        <w:t>it’s</w:t>
+      </w:r>
+      <w:r>
+        <w:t xml:space="preserve"> very important that you are able to complete sooner rather </w:t>
+      </w:r>
+      <w:r>
+        <w:t>than</w:t>
+      </w:r>
+      <w:r>
+        <w:t xml:space="preserve"> later. </w:t>
+      </w:r>
+      <w:r>
+        <w:t xml:space="preserve">Looking back at the project </w:t>
+      </w:r>
+      <w:r>
+        <w:t>I</w:t>
+      </w:r>
+      <w:r>
+        <w:t xml:space="preserve"> feel that it would have been </w:t>
+      </w:r>
+      <w:r>
+        <w:t>extremely useful</w:t>
+      </w:r>
+      <w:r>
+        <w:t xml:space="preserve"> to get the User Customization working</w:t>
+      </w:r>
+      <w:r>
+        <w:t>.</w:t>
+      </w:r>
+      <w:r>
         <w:t xml:space="preserve"> </w:t>
       </w:r>
       <w:r>
-        <w:lastRenderedPageBreak/>
-        <w:t>after talking with him I now have the relevant information which should be able to give me a great head start next semester.</w:t>
-      </w:r>
-    </w:p>
-    <w:p>
-      <w:pPr>
-        <w:spacing w:before="100" w:beforeAutospacing="1" w:after="100" w:afterAutospacing="1" w:line="240" w:lineRule="auto"/>
-        <w:outlineLvl w:val="2"/>
-        <w:rPr>
-          <w:rFonts w:ascii="Times New Roman" w:eastAsia="Times New Roman" w:hAnsi="Times New Roman" w:cs="Times New Roman"/>
-          <w:b/>
-          <w:bCs/>
-          <w:color w:val="000000"/>
-          <w:sz w:val="27"/>
-          <w:szCs w:val="27"/>
-          <w:lang w:eastAsia="en-NZ"/>
-        </w:rPr>
-      </w:pPr>
-      <w:r>
-        <w:rPr>
-          <w:rFonts w:ascii="Times New Roman" w:eastAsia="Times New Roman" w:hAnsi="Times New Roman" w:cs="Times New Roman"/>
-          <w:b/>
-          <w:bCs/>
-          <w:color w:val="000000"/>
-          <w:sz w:val="27"/>
-          <w:szCs w:val="27"/>
-          <w:lang w:eastAsia="en-NZ"/>
-        </w:rPr>
-        <w:t>Evidence</w:t>
-      </w:r>
-    </w:p>
-    <w:p>
-      <w:pPr>
-        <w:pStyle w:val="NormPort"/>
-      </w:pPr>
-    </w:p>
-    <w:p>
-      <w:pPr>
-        <w:pStyle w:val="Heading2"/>
-      </w:pPr>
-      <w:r>
-        <w:t>Conclusion</w:t>
-      </w:r>
-    </w:p>
-    <w:p>
-      <w:pPr>
-        <w:pStyle w:val="NormPort"/>
-      </w:pPr>
-      <w:r>
-        <w:t>Throughout this project I learnt various things such as the importance of time management, documentation and effective communication as well as having to learn how such a massive code base functions.</w:t>
+        <w:t>This would have enabled us to save</w:t>
+      </w:r>
+      <w:r>
+        <w:t xml:space="preserve"> a lot more time by streamlining the creation process of keyboards and the way in which Icons are added</w:t>
+      </w:r>
+      <w:r>
+        <w:t xml:space="preserve"> but due to time restraints and the difficulty of this it was not possible</w:t>
+      </w:r>
+      <w:r>
+        <w:t>.</w:t>
+      </w:r>
+      <w:r>
+        <w:t xml:space="preserve"> </w:t>
       </w:r>
     </w:p>
     <w:sectPr>
@@ -1496,7 +1954,7 @@
 </file>
 
 <file path=word/endnotes.xml><?xml version="1.0" encoding="utf-8"?>
-<w:endnotes xmlns:wpc="http://schemas.microsoft.com/office/word/2010/wordprocessingCanvas" xmlns:cx="http://schemas.microsoft.com/office/drawing/2014/chartex" xmlns:cx1="http://schemas.microsoft.com/office/drawing/2015/9/8/chartex" xmlns:mc="http://schemas.openxmlformats.org/markup-compatibility/2006" xmlns:o="urn:schemas-microsoft-com:office:office" xmlns:r="http://schemas.openxmlformats.org/officeDocument/2006/relationships" xmlns:m="http://schemas.openxmlformats.org/officeDocument/2006/math" xmlns:v="urn:schemas-microsoft-com:vml" xmlns:wp14="http://schemas.microsoft.com/office/word/2010/wordprocessingDrawing" xmlns:wp="http://schemas.openxmlformats.org/drawingml/2006/wordprocessingDrawing" xmlns:w10="urn:schemas-microsoft-com:office:word" xmlns:w="http://schemas.openxmlformats.org/wordprocessingml/2006/main" xmlns:w14="http://schemas.microsoft.com/office/word/2010/wordml" xmlns:w15="http://schemas.microsoft.com/office/word/2012/wordml" xmlns:w16se="http://schemas.microsoft.com/office/word/2015/wordml/symex" xmlns:wpg="http://schemas.microsoft.com/office/word/2010/wordprocessingGroup" xmlns:wpi="http://schemas.microsoft.com/office/word/2010/wordprocessingInk" xmlns:wne="http://schemas.microsoft.com/office/word/2006/wordml" xmlns:wps="http://schemas.microsoft.com/office/word/2010/wordprocessingShape" mc:Ignorable="w14 w15 w16se wp14">
+<w:endnotes xmlns:wpc="http://schemas.microsoft.com/office/word/2010/wordprocessingCanvas" xmlns:mc="http://schemas.openxmlformats.org/markup-compatibility/2006" xmlns:o="urn:schemas-microsoft-com:office:office" xmlns:r="http://schemas.openxmlformats.org/officeDocument/2006/relationships" xmlns:m="http://schemas.openxmlformats.org/officeDocument/2006/math" xmlns:v="urn:schemas-microsoft-com:vml" xmlns:wp14="http://schemas.microsoft.com/office/word/2010/wordprocessingDrawing" xmlns:wp="http://schemas.openxmlformats.org/drawingml/2006/wordprocessingDrawing" xmlns:w10="urn:schemas-microsoft-com:office:word" xmlns:w="http://schemas.openxmlformats.org/wordprocessingml/2006/main" xmlns:w14="http://schemas.microsoft.com/office/word/2010/wordml" xmlns:w15="http://schemas.microsoft.com/office/word/2012/wordml" xmlns:wpg="http://schemas.microsoft.com/office/word/2010/wordprocessingGroup" xmlns:wpi="http://schemas.microsoft.com/office/word/2010/wordprocessingInk" xmlns:wne="http://schemas.microsoft.com/office/word/2006/wordml" xmlns:wps="http://schemas.microsoft.com/office/word/2010/wordprocessingShape" mc:Ignorable="w14 w15 wp14">
   <w:endnote w:type="separator" w:id="-1">
     <w:p>
       <w:pPr>
@@ -1521,7 +1979,7 @@
 </file>
 
 <file path=word/footnotes.xml><?xml version="1.0" encoding="utf-8"?>
-<w:footnotes xmlns:wpc="http://schemas.microsoft.com/office/word/2010/wordprocessingCanvas" xmlns:cx="http://schemas.microsoft.com/office/drawing/2014/chartex" xmlns:cx1="http://schemas.microsoft.com/office/drawing/2015/9/8/chartex" xmlns:mc="http://schemas.openxmlformats.org/markup-compatibility/2006" xmlns:o="urn:schemas-microsoft-com:office:office" xmlns:r="http://schemas.openxmlformats.org/officeDocument/2006/relationships" xmlns:m="http://schemas.openxmlformats.org/officeDocument/2006/math" xmlns:v="urn:schemas-microsoft-com:vml" xmlns:wp14="http://schemas.microsoft.com/office/word/2010/wordprocessingDrawing" xmlns:wp="http://schemas.openxmlformats.org/drawingml/2006/wordprocessingDrawing" xmlns:w10="urn:schemas-microsoft-com:office:word" xmlns:w="http://schemas.openxmlformats.org/wordprocessingml/2006/main" xmlns:w14="http://schemas.microsoft.com/office/word/2010/wordml" xmlns:w15="http://schemas.microsoft.com/office/word/2012/wordml" xmlns:w16se="http://schemas.microsoft.com/office/word/2015/wordml/symex" xmlns:wpg="http://schemas.microsoft.com/office/word/2010/wordprocessingGroup" xmlns:wpi="http://schemas.microsoft.com/office/word/2010/wordprocessingInk" xmlns:wne="http://schemas.microsoft.com/office/word/2006/wordml" xmlns:wps="http://schemas.microsoft.com/office/word/2010/wordprocessingShape" mc:Ignorable="w14 w15 w16se wp14">
+<w:footnotes xmlns:wpc="http://schemas.microsoft.com/office/word/2010/wordprocessingCanvas" xmlns:mc="http://schemas.openxmlformats.org/markup-compatibility/2006" xmlns:o="urn:schemas-microsoft-com:office:office" xmlns:r="http://schemas.openxmlformats.org/officeDocument/2006/relationships" xmlns:m="http://schemas.openxmlformats.org/officeDocument/2006/math" xmlns:v="urn:schemas-microsoft-com:vml" xmlns:wp14="http://schemas.microsoft.com/office/word/2010/wordprocessingDrawing" xmlns:wp="http://schemas.openxmlformats.org/drawingml/2006/wordprocessingDrawing" xmlns:w10="urn:schemas-microsoft-com:office:word" xmlns:w="http://schemas.openxmlformats.org/wordprocessingml/2006/main" xmlns:w14="http://schemas.microsoft.com/office/word/2010/wordml" xmlns:w15="http://schemas.microsoft.com/office/word/2012/wordml" xmlns:wpg="http://schemas.microsoft.com/office/word/2010/wordprocessingGroup" xmlns:wpi="http://schemas.microsoft.com/office/word/2010/wordprocessingInk" xmlns:wne="http://schemas.microsoft.com/office/word/2006/wordml" xmlns:wps="http://schemas.microsoft.com/office/word/2010/wordprocessingShape" mc:Ignorable="w14 w15 wp14">
   <w:footnote w:type="separator" w:id="-1">
     <w:p>
       <w:pPr>
@@ -1546,7 +2004,7 @@
 </file>
 
 <file path=word/styles.xml><?xml version="1.0" encoding="utf-8"?>
-<w:styles xmlns:mc="http://schemas.openxmlformats.org/markup-compatibility/2006" xmlns:r="http://schemas.openxmlformats.org/officeDocument/2006/relationships" xmlns:w="http://schemas.openxmlformats.org/wordprocessingml/2006/main" xmlns:w14="http://schemas.microsoft.com/office/word/2010/wordml" xmlns:w15="http://schemas.microsoft.com/office/word/2012/wordml" xmlns:w16se="http://schemas.microsoft.com/office/word/2015/wordml/symex" mc:Ignorable="w14 w15 w16se">
+<w:styles xmlns:mc="http://schemas.openxmlformats.org/markup-compatibility/2006" xmlns:r="http://schemas.openxmlformats.org/officeDocument/2006/relationships" xmlns:w="http://schemas.openxmlformats.org/wordprocessingml/2006/main" xmlns:w14="http://schemas.microsoft.com/office/word/2010/wordml" xmlns:w15="http://schemas.microsoft.com/office/word/2012/wordml" mc:Ignorable="w14 w15">
   <w:docDefaults>
     <w:rPrDefault>
       <w:rPr>

</xml_diff>